<commit_message>
Updated the developer test text
</commit_message>
<xml_diff>
--- a/Web Developer/Developer Test.docx
+++ b/Web Developer/Developer Test.docx
@@ -12,18 +12,10 @@
     </w:p>
     <w:p>
       <w:r>
-        <w:t xml:space="preserve">This test is to create a simple application that can pull data from a web service and display it to the </w:t>
-      </w:r>
-      <w:proofErr w:type="gramStart"/>
-      <w:r>
-        <w:t>user</w:t>
-      </w:r>
-      <w:r>
-        <w:t>,</w:t>
-      </w:r>
-      <w:proofErr w:type="gramEnd"/>
-      <w:r>
-        <w:t xml:space="preserve"> it </w:t>
+        <w:t>This test is to create a simple application that can pull data from a web service and display it to the user</w:t>
+      </w:r>
+      <w:r>
+        <w:t xml:space="preserve">, it </w:t>
       </w:r>
       <w:r>
         <w:t>should take no more than a couple of hours. The actual design of the application is not important as long as you show the basic information.</w:t>
@@ -63,12 +55,7 @@
     </w:p>
     <w:p>
       <w:r>
-        <w:t xml:space="preserve">Create a simple application that can show the user a selection of UK cities (London, Luton </w:t>
-      </w:r>
-      <w:bookmarkStart w:id="0" w:name="_GoBack"/>
-      <w:bookmarkEnd w:id="0"/>
-      <w:r>
-        <w:t>Manchester, and Birmingham). Allow the user</w:t>
+        <w:t>Create a simple application that can show the user a selection of UK cities (London, Luton Manchester, and Birmingham). Allow the user</w:t>
       </w:r>
       <w:r>
         <w:t xml:space="preserve"> to select a city, </w:t>
@@ -144,6 +131,9 @@
       <w:r>
         <w:t>The temperate and temperature range</w:t>
       </w:r>
+      <w:r>
+        <w:t xml:space="preserve"> in Celsius</w:t>
+      </w:r>
     </w:p>
     <w:p>
       <w:pPr>
@@ -173,6 +163,8 @@
       <w:r>
         <w:t>Once the data has been displayed the user should be able to pick another city if they choose.</w:t>
       </w:r>
+      <w:bookmarkStart w:id="0" w:name="_GoBack"/>
+      <w:bookmarkEnd w:id="0"/>
     </w:p>
     <w:sectPr>
       <w:pgSz w:w="11906" w:h="16838"/>

</xml_diff>